<commit_message>
updated resume and portfolio
</commit_message>
<xml_diff>
--- a/public/extras/Michelle Hettinger Resume.docx
+++ b/public/extras/Michelle Hettinger Resume.docx
@@ -18,7 +18,7 @@
       <w:pPr>
         <w:jc w:val="center"/>
       </w:pPr>
-      <w:hyperlink r:id="rId6" w:history="1">
+      <w:hyperlink r:id="rId8" w:history="1">
         <w:r>
           <w:rPr>
             <w:rStyle w:val="Hyperlink"/>
@@ -34,7 +34,7 @@
       <w:pPr>
         <w:jc w:val="center"/>
       </w:pPr>
-      <w:hyperlink r:id="rId7" w:history="1">
+      <w:hyperlink r:id="rId9" w:history="1">
         <w:r>
           <w:rPr>
             <w:rStyle w:val="Hyperlink"/>
@@ -45,7 +45,7 @@
       <w:r>
         <w:t xml:space="preserve"> | </w:t>
       </w:r>
-      <w:hyperlink r:id="rId8" w:history="1">
+      <w:hyperlink r:id="rId10" w:history="1">
         <w:r>
           <w:rPr>
             <w:rStyle w:val="Hyperlink"/>
@@ -56,7 +56,7 @@
       <w:r>
         <w:t xml:space="preserve"> | </w:t>
       </w:r>
-      <w:hyperlink r:id="rId9" w:history="1">
+      <w:hyperlink r:id="rId11" w:history="1">
         <w:r>
           <w:rPr>
             <w:rStyle w:val="Hyperlink"/>
@@ -90,7 +90,15 @@
         <w:rPr>
           <w:i/>
         </w:rPr>
-        <w:t>se teams to implement projects.</w:t>
+        <w:t>se teams to implement proj</w:t>
+      </w:r>
+      <w:bookmarkStart w:id="0" w:name="_GoBack"/>
+      <w:bookmarkEnd w:id="0"/>
+      <w:r>
+        <w:rPr>
+          <w:i/>
+        </w:rPr>
+        <w:t>ects.</w:t>
       </w:r>
     </w:p>
     <w:p>
@@ -114,8 +122,11 @@
       </w:r>
     </w:p>
     <w:p>
-      <w:bookmarkStart w:id="0" w:name="h.gjdgxs" w:colFirst="0" w:colLast="0"/>
-      <w:bookmarkEnd w:id="0"/>
+      <w:pPr>
+        <w:jc w:val="both"/>
+      </w:pPr>
+      <w:bookmarkStart w:id="1" w:name="h.gjdgxs" w:colFirst="0" w:colLast="0"/>
+      <w:bookmarkEnd w:id="1"/>
       <w:r>
         <w:t xml:space="preserve">GIT command line, </w:t>
       </w:r>
@@ -133,36 +144,75 @@
       </w:r>
       <w:proofErr w:type="spellEnd"/>
       <w:r>
-        <w:t xml:space="preserve">, Node.js (express, express-handlebars, </w:t>
+        <w:t>, Node.js (express, express-handlebars</w:t>
+      </w:r>
+      <w:r>
+        <w:t>)</w:t>
+      </w:r>
+      <w:r>
+        <w:t>,</w:t>
+      </w:r>
+      <w:r>
+        <w:t xml:space="preserve"> user authentication (</w:t>
       </w:r>
       <w:proofErr w:type="spellStart"/>
       <w:r>
-        <w:t>jsonwebtoken</w:t>
+        <w:t>JSONW</w:t>
+      </w:r>
+      <w:r>
+        <w:t>eb</w:t>
+      </w:r>
+      <w:r>
+        <w:t>T</w:t>
+      </w:r>
+      <w:r>
+        <w:t>oken</w:t>
       </w:r>
       <w:proofErr w:type="spellEnd"/>
       <w:r>
-        <w:t>, cookies</w:t>
-      </w:r>
-      <w:r>
-        <w:t>, request</w:t>
-      </w:r>
-      <w:r>
-        <w:t xml:space="preserve">), MySQL, </w:t>
-      </w:r>
-      <w:r>
-        <w:t>MongoDB, RE</w:t>
-      </w:r>
-      <w:r>
-        <w:t>ST,</w:t>
+        <w:t xml:space="preserve">, cookies, </w:t>
+      </w:r>
+      <w:r>
+        <w:t xml:space="preserve">Firebase), </w:t>
+      </w:r>
+      <w:r>
+        <w:t>MySQL,</w:t>
+      </w:r>
+      <w:r>
+        <w:t xml:space="preserve"> NoSQL (Firebase and</w:t>
       </w:r>
       <w:r>
         <w:t xml:space="preserve"> </w:t>
       </w:r>
       <w:r>
+        <w:t>MongoDB</w:t>
+      </w:r>
+      <w:r>
+        <w:t>)</w:t>
+      </w:r>
+      <w:r>
+        <w:t>, RE</w:t>
+      </w:r>
+      <w:r>
+        <w:t>ST</w:t>
+      </w:r>
+      <w:r>
+        <w:t>ful API</w:t>
+      </w:r>
+      <w:r>
+        <w:t>,</w:t>
+      </w:r>
+      <w:r>
+        <w:t xml:space="preserve"> </w:t>
+      </w:r>
+      <w:r>
         <w:t xml:space="preserve">React, </w:t>
       </w:r>
       <w:r>
-        <w:t xml:space="preserve">React Native </w:t>
+        <w:t>React-</w:t>
+      </w:r>
+      <w:r>
+        <w:t xml:space="preserve">Native </w:t>
       </w:r>
     </w:p>
     <w:p/>
@@ -178,169 +228,6 @@
         </w:rPr>
         <w:t>EXPERIENCE</w:t>
       </w:r>
-    </w:p>
-    <w:p>
-      <w:r>
-        <w:rPr>
-          <w:b/>
-        </w:rPr>
-        <w:t>Gift Buddy</w:t>
-      </w:r>
-      <w:r>
-        <w:t xml:space="preserve"> </w:t>
-      </w:r>
-      <w:r>
-        <w:t>(Orlando, FL)</w:t>
-      </w:r>
-      <w:r>
-        <w:tab/>
-      </w:r>
-      <w:r>
-        <w:tab/>
-      </w:r>
-      <w:r>
-        <w:tab/>
-      </w:r>
-      <w:r>
-        <w:tab/>
-      </w:r>
-      <w:r>
-        <w:tab/>
-      </w:r>
-      <w:r>
-        <w:tab/>
-      </w:r>
-      <w:r>
-        <w:tab/>
-      </w:r>
-      <w:r>
-        <w:tab/>
-        <w:t>2016</w:t>
-      </w:r>
-    </w:p>
-    <w:p>
-      <w:pPr>
-        <w:rPr>
-          <w:i/>
-        </w:rPr>
-      </w:pPr>
-      <w:r>
-        <w:rPr>
-          <w:i/>
-        </w:rPr>
-        <w:t xml:space="preserve">Back End </w:t>
-      </w:r>
-      <w:r>
-        <w:rPr>
-          <w:i/>
-        </w:rPr>
-        <w:t>Developer</w:t>
-      </w:r>
-    </w:p>
-    <w:p>
-      <w:pPr>
-        <w:pStyle w:val="ListParagraph"/>
-        <w:numPr>
-          <w:ilvl w:val="0"/>
-          <w:numId w:val="8"/>
-        </w:numPr>
-        <w:jc w:val="both"/>
-      </w:pPr>
-      <w:r>
-        <w:t xml:space="preserve">A web app that allows users to </w:t>
-      </w:r>
-      <w:r>
-        <w:t>group up with their friends and family during the holidays to anonymously exchange gifts ala Secret Santa.</w:t>
-      </w:r>
-    </w:p>
-    <w:p>
-      <w:pPr>
-        <w:pStyle w:val="ListParagraph"/>
-        <w:numPr>
-          <w:ilvl w:val="0"/>
-          <w:numId w:val="8"/>
-        </w:numPr>
-        <w:jc w:val="both"/>
-      </w:pPr>
-      <w:r>
-        <w:t>Utilized Node.js</w:t>
-      </w:r>
-      <w:r>
-        <w:t xml:space="preserve"> and Express JS to handle routing and serve out views.</w:t>
-      </w:r>
-    </w:p>
-    <w:p>
-      <w:pPr>
-        <w:pStyle w:val="ListParagraph"/>
-        <w:numPr>
-          <w:ilvl w:val="0"/>
-          <w:numId w:val="8"/>
-        </w:numPr>
-        <w:jc w:val="both"/>
-      </w:pPr>
-      <w:r>
-        <w:t>Built custom ORM to perform post, get and update queries from MySQL.</w:t>
-      </w:r>
-    </w:p>
-    <w:p>
-      <w:pPr>
-        <w:pStyle w:val="ListParagraph"/>
-        <w:numPr>
-          <w:ilvl w:val="0"/>
-          <w:numId w:val="8"/>
-        </w:numPr>
-        <w:jc w:val="both"/>
-      </w:pPr>
-      <w:r>
-        <w:t xml:space="preserve">Accomplished user authentication and user sessions with the use of </w:t>
-      </w:r>
-      <w:proofErr w:type="spellStart"/>
-      <w:r>
-        <w:t>JSONWebToken</w:t>
-      </w:r>
-      <w:proofErr w:type="spellEnd"/>
-      <w:r>
-        <w:t xml:space="preserve"> and Cookies respectively.</w:t>
-      </w:r>
-    </w:p>
-    <w:p>
-      <w:pPr>
-        <w:pStyle w:val="ListParagraph"/>
-        <w:numPr>
-          <w:ilvl w:val="0"/>
-          <w:numId w:val="8"/>
-        </w:numPr>
-      </w:pPr>
-      <w:hyperlink r:id="rId10" w:history="1">
-        <w:r>
-          <w:rPr>
-            <w:rStyle w:val="Hyperlink"/>
-          </w:rPr>
-          <w:t>https://github.com/hedbladucf/GiftBuddy/</w:t>
-        </w:r>
-      </w:hyperlink>
-    </w:p>
-    <w:p>
-      <w:pPr>
-        <w:pStyle w:val="ListParagraph"/>
-        <w:numPr>
-          <w:ilvl w:val="0"/>
-          <w:numId w:val="8"/>
-        </w:numPr>
-      </w:pPr>
-      <w:hyperlink r:id="rId11" w:history="1">
-        <w:r>
-          <w:rPr>
-            <w:rStyle w:val="Hyperlink"/>
-          </w:rPr>
-          <w:t>https://bootcamp-giftbuddy.herokuapp.com/</w:t>
-        </w:r>
-      </w:hyperlink>
-    </w:p>
-    <w:p>
-      <w:pPr>
-        <w:pStyle w:val="ListParagraph"/>
-      </w:pPr>
     </w:p>
     <w:p>
       <w:r>
@@ -404,22 +291,7 @@
         <w:contextualSpacing/>
       </w:pPr>
       <w:r>
-        <w:t>Utilized</w:t>
-      </w:r>
-      <w:r>
-        <w:t xml:space="preserve"> </w:t>
-      </w:r>
-      <w:r>
-        <w:t>React</w:t>
-      </w:r>
-      <w:r>
-        <w:t xml:space="preserve"> for DOM manipulation </w:t>
-      </w:r>
-      <w:r>
-        <w:t>and logic</w:t>
-      </w:r>
-      <w:r>
-        <w:t>.</w:t>
+        <w:t>Utilized React for DOM manipulation and logic.</w:t>
       </w:r>
     </w:p>
     <w:p>
@@ -431,13 +303,23 @@
         <w:contextualSpacing/>
       </w:pPr>
       <w:r>
-        <w:t>Ported to Android with React Native</w:t>
-      </w:r>
-      <w:r>
-        <w:t>.</w:t>
-      </w:r>
-      <w:bookmarkStart w:id="1" w:name="_GoBack"/>
-      <w:bookmarkEnd w:id="1"/>
+        <w:t>User authentication and NoSQL database with Firebase.</w:t>
+      </w:r>
+    </w:p>
+    <w:p>
+      <w:pPr>
+        <w:numPr>
+          <w:ilvl w:val="0"/>
+          <w:numId w:val="7"/>
+        </w:numPr>
+        <w:contextualSpacing/>
+      </w:pPr>
+      <w:r>
+        <w:t>Developed for</w:t>
+      </w:r>
+      <w:r>
+        <w:t xml:space="preserve"> Android with React Native.</w:t>
+      </w:r>
     </w:p>
     <w:p>
       <w:pPr>
@@ -490,6 +372,171 @@
         </w:r>
       </w:hyperlink>
     </w:p>
+    <w:p>
+      <w:pPr>
+        <w:rPr>
+          <w:b/>
+        </w:rPr>
+      </w:pPr>
+    </w:p>
+    <w:p>
+      <w:r>
+        <w:rPr>
+          <w:b/>
+        </w:rPr>
+        <w:t>Gift Buddy</w:t>
+      </w:r>
+      <w:r>
+        <w:t xml:space="preserve"> </w:t>
+      </w:r>
+      <w:r>
+        <w:t>(Orlando, FL)</w:t>
+      </w:r>
+      <w:r>
+        <w:tab/>
+      </w:r>
+      <w:r>
+        <w:tab/>
+      </w:r>
+      <w:r>
+        <w:tab/>
+      </w:r>
+      <w:r>
+        <w:tab/>
+      </w:r>
+      <w:r>
+        <w:tab/>
+      </w:r>
+      <w:r>
+        <w:tab/>
+      </w:r>
+      <w:r>
+        <w:tab/>
+      </w:r>
+      <w:r>
+        <w:tab/>
+        <w:t>2016</w:t>
+      </w:r>
+    </w:p>
+    <w:p>
+      <w:pPr>
+        <w:rPr>
+          <w:i/>
+        </w:rPr>
+      </w:pPr>
+      <w:r>
+        <w:rPr>
+          <w:i/>
+        </w:rPr>
+        <w:t xml:space="preserve">Back End </w:t>
+      </w:r>
+      <w:r>
+        <w:rPr>
+          <w:i/>
+        </w:rPr>
+        <w:t>Developer</w:t>
+      </w:r>
+    </w:p>
+    <w:p>
+      <w:pPr>
+        <w:pStyle w:val="ListParagraph"/>
+        <w:numPr>
+          <w:ilvl w:val="0"/>
+          <w:numId w:val="8"/>
+        </w:numPr>
+        <w:jc w:val="both"/>
+      </w:pPr>
+      <w:r>
+        <w:t xml:space="preserve">A web app that allows users to </w:t>
+      </w:r>
+      <w:r>
+        <w:t>group up with their friends and family during the holidays to anonymously exchange gifts ala Secret Santa.</w:t>
+      </w:r>
+    </w:p>
+    <w:p>
+      <w:pPr>
+        <w:pStyle w:val="ListParagraph"/>
+        <w:numPr>
+          <w:ilvl w:val="0"/>
+          <w:numId w:val="8"/>
+        </w:numPr>
+        <w:jc w:val="both"/>
+      </w:pPr>
+      <w:r>
+        <w:t>Utilized Node.js</w:t>
+      </w:r>
+      <w:r>
+        <w:t xml:space="preserve"> and Express JS to handle routing and serve out views.</w:t>
+      </w:r>
+    </w:p>
+    <w:p>
+      <w:pPr>
+        <w:pStyle w:val="ListParagraph"/>
+        <w:numPr>
+          <w:ilvl w:val="0"/>
+          <w:numId w:val="8"/>
+        </w:numPr>
+        <w:jc w:val="both"/>
+      </w:pPr>
+      <w:r>
+        <w:t>Built custom ORM to perform post, get and update queries from MySQL.</w:t>
+      </w:r>
+    </w:p>
+    <w:p>
+      <w:pPr>
+        <w:pStyle w:val="ListParagraph"/>
+        <w:numPr>
+          <w:ilvl w:val="0"/>
+          <w:numId w:val="8"/>
+        </w:numPr>
+        <w:jc w:val="both"/>
+      </w:pPr>
+      <w:r>
+        <w:t xml:space="preserve">Accomplished user authentication and user sessions with the use of </w:t>
+      </w:r>
+      <w:proofErr w:type="spellStart"/>
+      <w:r>
+        <w:t>JSONWebToken</w:t>
+      </w:r>
+      <w:proofErr w:type="spellEnd"/>
+      <w:r>
+        <w:t xml:space="preserve"> and Cookies respectively.</w:t>
+      </w:r>
+    </w:p>
+    <w:p>
+      <w:pPr>
+        <w:pStyle w:val="ListParagraph"/>
+        <w:numPr>
+          <w:ilvl w:val="0"/>
+          <w:numId w:val="8"/>
+        </w:numPr>
+      </w:pPr>
+      <w:hyperlink r:id="rId15" w:history="1">
+        <w:r>
+          <w:rPr>
+            <w:rStyle w:val="Hyperlink"/>
+          </w:rPr>
+          <w:t>https://github.com/hedbladucf/GiftBuddy/</w:t>
+        </w:r>
+      </w:hyperlink>
+    </w:p>
+    <w:p>
+      <w:pPr>
+        <w:pStyle w:val="ListParagraph"/>
+        <w:numPr>
+          <w:ilvl w:val="0"/>
+          <w:numId w:val="8"/>
+        </w:numPr>
+      </w:pPr>
+      <w:hyperlink r:id="rId16" w:history="1">
+        <w:r>
+          <w:rPr>
+            <w:rStyle w:val="Hyperlink"/>
+          </w:rPr>
+          <w:t>https://bootcamp-giftbuddy.herokuapp.com/</w:t>
+        </w:r>
+      </w:hyperlink>
+    </w:p>
     <w:p/>
     <w:p>
       <w:pPr>
@@ -593,7 +640,13 @@
         <w:jc w:val="both"/>
       </w:pPr>
       <w:r>
-        <w:t>Danger Zone is designed to alert travelers of potential disease outbreaks waiting for them at their desired destination. Traveler inputs a destination and selects a disease from the dropdown menu to pull graphical information on the outbreaks in that country.</w:t>
+        <w:t>Danger Zone is designed to alert travelers of potential disease outbreaks waiting for them at their desired destination. Traveler inputs a destination and selects a disease from the dropdown menu t</w:t>
+      </w:r>
+      <w:r>
+        <w:t xml:space="preserve">o pull graphical information on </w:t>
+      </w:r>
+      <w:r>
+        <w:t>outbreaks in that country.</w:t>
       </w:r>
     </w:p>
     <w:p>
@@ -625,7 +678,7 @@
           <w:numId w:val="6"/>
         </w:numPr>
       </w:pPr>
-      <w:hyperlink r:id="rId15" w:history="1">
+      <w:hyperlink r:id="rId17" w:history="1">
         <w:r>
           <w:rPr>
             <w:rStyle w:val="Hyperlink"/>
@@ -642,7 +695,7 @@
           <w:numId w:val="6"/>
         </w:numPr>
       </w:pPr>
-      <w:hyperlink r:id="rId16" w:history="1">
+      <w:hyperlink r:id="rId18" w:history="1">
         <w:r>
           <w:rPr>
             <w:rStyle w:val="Hyperlink"/>
@@ -789,7 +842,7 @@
           <w:numId w:val="6"/>
         </w:numPr>
       </w:pPr>
-      <w:hyperlink r:id="rId17" w:history="1">
+      <w:hyperlink r:id="rId19" w:history="1">
         <w:r>
           <w:rPr>
             <w:rStyle w:val="Hyperlink"/>
@@ -806,7 +859,7 @@
           <w:numId w:val="6"/>
         </w:numPr>
       </w:pPr>
-      <w:hyperlink r:id="rId18" w:history="1">
+      <w:hyperlink r:id="rId20" w:history="1">
         <w:r>
           <w:rPr>
             <w:rStyle w:val="Hyperlink"/>
@@ -955,7 +1008,7 @@
           <w:numId w:val="6"/>
         </w:numPr>
       </w:pPr>
-      <w:hyperlink r:id="rId19" w:history="1">
+      <w:hyperlink r:id="rId21" w:history="1">
         <w:r>
           <w:rPr>
             <w:rStyle w:val="Hyperlink"/>
@@ -1079,7 +1132,7 @@
           <w:numId w:val="6"/>
         </w:numPr>
       </w:pPr>
-      <w:hyperlink r:id="rId20" w:history="1">
+      <w:hyperlink r:id="rId22" w:history="1">
         <w:r>
           <w:rPr>
             <w:rStyle w:val="Hyperlink"/>
@@ -1096,7 +1149,7 @@
           <w:numId w:val="6"/>
         </w:numPr>
       </w:pPr>
-      <w:hyperlink r:id="rId21" w:history="1">
+      <w:hyperlink r:id="rId23" w:history="1">
         <w:r>
           <w:rPr>
             <w:rStyle w:val="Hyperlink"/>
@@ -1457,23 +1510,6 @@
       </w:pPr>
       <w:r>
         <w:t>B.S. Chemistry (3.7/4.0)</w:t>
-      </w:r>
-    </w:p>
-    <w:p>
-      <w:pPr>
-        <w:ind w:left="720"/>
-        <w:contextualSpacing/>
-      </w:pPr>
-    </w:p>
-    <w:p>
-      <w:r>
-        <w:rPr>
-          <w:b/>
-        </w:rPr>
-        <w:t>INTERESTS:</w:t>
-      </w:r>
-      <w:r>
-        <w:t xml:space="preserve"> bike riding, longboarding, science and technology, music</w:t>
       </w:r>
     </w:p>
     <w:sectPr>
@@ -1484,6 +1520,44 @@
     </w:sectPr>
   </w:body>
 </w:document>
+</file>
+
+<file path=word/endnotes.xml><?xml version="1.0" encoding="utf-8"?>
+<w:endnotes xmlns:wpc="http://schemas.microsoft.com/office/word/2010/wordprocessingCanvas" xmlns:cx="http://schemas.microsoft.com/office/drawing/2014/chartex" xmlns:cx1="http://schemas.microsoft.com/office/drawing/2015/9/8/chartex" xmlns:cx2="http://schemas.microsoft.com/office/drawing/2015/10/21/chartex" xmlns:mc="http://schemas.openxmlformats.org/markup-compatibility/2006" xmlns:o="urn:schemas-microsoft-com:office:office" xmlns:r="http://schemas.openxmlformats.org/officeDocument/2006/relationships" xmlns:m="http://schemas.openxmlformats.org/officeDocument/2006/math" xmlns:v="urn:schemas-microsoft-com:vml" xmlns:wp14="http://schemas.microsoft.com/office/word/2010/wordprocessingDrawing" xmlns:wp="http://schemas.openxmlformats.org/drawingml/2006/wordprocessingDrawing" xmlns:w10="urn:schemas-microsoft-com:office:word" xmlns:w="http://schemas.openxmlformats.org/wordprocessingml/2006/main" xmlns:w14="http://schemas.microsoft.com/office/word/2010/wordml" xmlns:w15="http://schemas.microsoft.com/office/word/2012/wordml" xmlns:w16se="http://schemas.microsoft.com/office/word/2015/wordml/symex" xmlns:wpg="http://schemas.microsoft.com/office/word/2010/wordprocessingGroup" xmlns:wpi="http://schemas.microsoft.com/office/word/2010/wordprocessingInk" xmlns:wne="http://schemas.microsoft.com/office/word/2006/wordml" xmlns:wps="http://schemas.microsoft.com/office/word/2010/wordprocessingShape" mc:Ignorable="w14 w15 w16se wp14">
+  <w:endnote w:type="separator" w:id="-1">
+    <w:p>
+      <w:r>
+        <w:separator/>
+      </w:r>
+    </w:p>
+  </w:endnote>
+  <w:endnote w:type="continuationSeparator" w:id="0">
+    <w:p>
+      <w:r>
+        <w:continuationSeparator/>
+      </w:r>
+    </w:p>
+  </w:endnote>
+</w:endnotes>
+</file>
+
+<file path=word/footnotes.xml><?xml version="1.0" encoding="utf-8"?>
+<w:footnotes xmlns:wpc="http://schemas.microsoft.com/office/word/2010/wordprocessingCanvas" xmlns:cx="http://schemas.microsoft.com/office/drawing/2014/chartex" xmlns:cx1="http://schemas.microsoft.com/office/drawing/2015/9/8/chartex" xmlns:cx2="http://schemas.microsoft.com/office/drawing/2015/10/21/chartex" xmlns:mc="http://schemas.openxmlformats.org/markup-compatibility/2006" xmlns:o="urn:schemas-microsoft-com:office:office" xmlns:r="http://schemas.openxmlformats.org/officeDocument/2006/relationships" xmlns:m="http://schemas.openxmlformats.org/officeDocument/2006/math" xmlns:v="urn:schemas-microsoft-com:vml" xmlns:wp14="http://schemas.microsoft.com/office/word/2010/wordprocessingDrawing" xmlns:wp="http://schemas.openxmlformats.org/drawingml/2006/wordprocessingDrawing" xmlns:w10="urn:schemas-microsoft-com:office:word" xmlns:w="http://schemas.openxmlformats.org/wordprocessingml/2006/main" xmlns:w14="http://schemas.microsoft.com/office/word/2010/wordml" xmlns:w15="http://schemas.microsoft.com/office/word/2012/wordml" xmlns:w16se="http://schemas.microsoft.com/office/word/2015/wordml/symex" xmlns:wpg="http://schemas.microsoft.com/office/word/2010/wordprocessingGroup" xmlns:wpi="http://schemas.microsoft.com/office/word/2010/wordprocessingInk" xmlns:wne="http://schemas.microsoft.com/office/word/2006/wordml" xmlns:wps="http://schemas.microsoft.com/office/word/2010/wordprocessingShape" mc:Ignorable="w14 w15 w16se wp14">
+  <w:footnote w:type="separator" w:id="-1">
+    <w:p>
+      <w:r>
+        <w:separator/>
+      </w:r>
+    </w:p>
+  </w:footnote>
+  <w:footnote w:type="continuationSeparator" w:id="0">
+    <w:p>
+      <w:r>
+        <w:continuationSeparator/>
+      </w:r>
+    </w:p>
+  </w:footnote>
+</w:footnotes>
 </file>
 
 <file path=word/numbering.xml><?xml version="1.0" encoding="utf-8"?>
@@ -2874,6 +2948,56 @@
       <w:u w:val="single"/>
     </w:rPr>
   </w:style>
+  <w:style w:type="paragraph" w:styleId="Header">
+    <w:name w:val="header"/>
+    <w:basedOn w:val="Normal"/>
+    <w:link w:val="HeaderChar"/>
+    <w:uiPriority w:val="99"/>
+    <w:unhideWhenUsed/>
+    <w:rsid w:val="00852CA2"/>
+    <w:pPr>
+      <w:tabs>
+        <w:tab w:val="center" w:pos="4680"/>
+        <w:tab w:val="right" w:pos="9360"/>
+      </w:tabs>
+    </w:pPr>
+  </w:style>
+  <w:style w:type="character" w:customStyle="1" w:styleId="HeaderChar">
+    <w:name w:val="Header Char"/>
+    <w:basedOn w:val="DefaultParagraphFont"/>
+    <w:link w:val="Header"/>
+    <w:uiPriority w:val="99"/>
+    <w:rsid w:val="00852CA2"/>
+    <w:rPr>
+      <w:rFonts w:ascii="Cambria" w:eastAsia="Cambria" w:hAnsi="Cambria" w:cs="Cambria"/>
+      <w:color w:val="000000"/>
+    </w:rPr>
+  </w:style>
+  <w:style w:type="paragraph" w:styleId="Footer">
+    <w:name w:val="footer"/>
+    <w:basedOn w:val="Normal"/>
+    <w:link w:val="FooterChar"/>
+    <w:uiPriority w:val="99"/>
+    <w:unhideWhenUsed/>
+    <w:rsid w:val="00852CA2"/>
+    <w:pPr>
+      <w:tabs>
+        <w:tab w:val="center" w:pos="4680"/>
+        <w:tab w:val="right" w:pos="9360"/>
+      </w:tabs>
+    </w:pPr>
+  </w:style>
+  <w:style w:type="character" w:customStyle="1" w:styleId="FooterChar">
+    <w:name w:val="Footer Char"/>
+    <w:basedOn w:val="DefaultParagraphFont"/>
+    <w:link w:val="Footer"/>
+    <w:uiPriority w:val="99"/>
+    <w:rsid w:val="00852CA2"/>
+    <w:rPr>
+      <w:rFonts w:ascii="Cambria" w:eastAsia="Cambria" w:hAnsi="Cambria" w:cs="Cambria"/>
+      <w:color w:val="000000"/>
+    </w:rPr>
+  </w:style>
 </w:styles>
 </file>
 
@@ -3143,7 +3267,7 @@
 </file>
 
 <file path=customXml/itemProps1.xml><?xml version="1.0" encoding="utf-8"?>
-<ds:datastoreItem xmlns:ds="http://schemas.openxmlformats.org/officeDocument/2006/customXml" ds:itemID="{EB2E1A5F-6682-4AE6-A7AE-8AD4155221C4}">
+<ds:datastoreItem xmlns:ds="http://schemas.openxmlformats.org/officeDocument/2006/customXml" ds:itemID="{3D69BC88-28E5-4F7E-9F47-22123DF4A664}">
   <ds:schemaRefs>
     <ds:schemaRef ds:uri="http://schemas.openxmlformats.org/officeDocument/2006/bibliography"/>
   </ds:schemaRefs>

</xml_diff>